<commit_message>
Made an analysis and test case for problem 9.4
</commit_message>
<xml_diff>
--- a/lab09/Report/Report.docx
+++ b/lab09/Report/Report.docx
@@ -514,6 +514,150 @@
           <w:b/>
           <w:bCs/>
         </w:rPr>
+        <w:t xml:space="preserve">Задача 9.2 – </w:t>
+      </w:r>
+    </w:p>
+    <w:p>
+      <w:pPr>
+        <w:spacing w:after="160" w:line="300" w:lineRule="auto"/>
+      </w:pPr>
+      <w:r>
+        <w:t xml:space="preserve">Вхід: </w:t>
+      </w:r>
+      <w:r>
+        <w:rPr>
+          <w:lang w:val="en-US"/>
+        </w:rPr>
+        <w:t>n</w:t>
+      </w:r>
+      <w:r>
+        <w:t xml:space="preserve"> чисел.</w:t>
+      </w:r>
+    </w:p>
+    <w:p>
+      <w:pPr>
+        <w:spacing w:after="160" w:line="300" w:lineRule="auto"/>
+      </w:pPr>
+      <w:r>
+        <w:t>Вихід: кількість введених від</w:t>
+      </w:r>
+      <w:r>
+        <w:t>’</w:t>
+      </w:r>
+      <w:r>
+        <w:t>ємних чисел, рівних нулю, а також у діапазоні від 5 до 1024.</w:t>
+      </w:r>
+    </w:p>
+    <w:p>
+      <w:pPr>
+        <w:spacing w:after="160" w:line="259" w:lineRule="auto"/>
+        <w:rPr>
+          <w:b/>
+          <w:bCs/>
+        </w:rPr>
+      </w:pPr>
+      <w:r>
+        <w:rPr>
+          <w:b/>
+          <w:bCs/>
+        </w:rPr>
+        <w:t xml:space="preserve">-- </w:t>
+      </w:r>
+      <w:r>
+        <w:rPr>
+          <w:b/>
+          <w:bCs/>
+        </w:rPr>
+        <w:t xml:space="preserve">Задача 9.3 – </w:t>
+      </w:r>
+    </w:p>
+    <w:p>
+      <w:pPr>
+        <w:spacing w:after="160" w:line="300" w:lineRule="auto"/>
+      </w:pPr>
+      <w:r>
+        <w:t xml:space="preserve">Вхід: </w:t>
+      </w:r>
+      <w:r>
+        <w:t xml:space="preserve">натуральне число </w:t>
+      </w:r>
+      <w:r>
+        <w:rPr>
+          <w:lang w:val="en-US"/>
+        </w:rPr>
+        <w:t>N</w:t>
+      </w:r>
+      <w:r>
+        <w:rPr>
+          <w:lang w:val="ru-RU"/>
+        </w:rPr>
+        <w:t xml:space="preserve"> </w:t>
+      </w:r>
+      <w:r>
+        <w:t>від 0 до 70700</w:t>
+      </w:r>
+      <w:r>
+        <w:t>.</w:t>
+      </w:r>
+    </w:p>
+    <w:p>
+      <w:pPr>
+        <w:spacing w:after="160" w:line="300" w:lineRule="auto"/>
+      </w:pPr>
+      <w:r>
+        <w:t>Вихід</w:t>
+      </w:r>
+      <w:r>
+        <w:t xml:space="preserve">: </w:t>
+      </w:r>
+      <w:r>
+        <w:t xml:space="preserve">якщо </w:t>
+      </w:r>
+      <w:r>
+        <w:t xml:space="preserve"> біт </w:t>
+      </w:r>
+      <w:r>
+        <w:rPr>
+          <w:lang w:val="en-US"/>
+        </w:rPr>
+        <w:t>D</w:t>
+      </w:r>
+      <w:r>
+        <w:t xml:space="preserve">1 числа </w:t>
+      </w:r>
+      <w:r>
+        <w:rPr>
+          <w:lang w:val="en-US"/>
+        </w:rPr>
+        <w:t>N</w:t>
+      </w:r>
+      <w:r>
+        <w:t xml:space="preserve"> </w:t>
+      </w:r>
+      <w:r>
+        <w:t>рівних 1, кількість двійкових нулів у ньому, інакше - кількість двійкових одиниць.</w:t>
+      </w:r>
+    </w:p>
+    <w:p>
+      <w:pPr>
+        <w:spacing w:after="160" w:line="259" w:lineRule="auto"/>
+        <w:rPr>
+          <w:b/>
+          <w:bCs/>
+        </w:rPr>
+      </w:pPr>
+      <w:r>
+        <w:rPr>
+          <w:b/>
+          <w:bCs/>
+        </w:rPr>
+        <w:t xml:space="preserve">-- </w:t>
+      </w:r>
+      <w:r>
+        <w:rPr>
+          <w:b/>
+          <w:bCs/>
+        </w:rPr>
         <w:t>Задача 9.</w:t>
       </w:r>
       <w:r>
@@ -521,162 +665,936 @@
           <w:b/>
           <w:bCs/>
         </w:rPr>
-        <w:t>2</w:t>
-      </w:r>
-      <w:r>
-        <w:rPr>
-          <w:b/>
-          <w:bCs/>
-        </w:rPr>
-        <w:t xml:space="preserve"> – </w:t>
+        <w:t>4</w:t>
+      </w:r>
+      <w:r>
+        <w:rPr>
+          <w:b/>
+          <w:bCs/>
+        </w:rPr>
+        <w:t xml:space="preserve"> –</w:t>
+      </w:r>
+    </w:p>
+    <w:p>
+      <w:pPr>
+        <w:spacing w:after="160" w:line="259" w:lineRule="auto"/>
+        <w:rPr>
+          <w:lang w:val="en-US"/>
+        </w:rPr>
+      </w:pPr>
+      <w:r>
+        <w:t xml:space="preserve">За введеним користувачем символом «q» викликається </w:t>
+      </w:r>
+      <w:proofErr w:type="spellStart"/>
+      <w:r>
+        <w:t>s_caclulation</w:t>
+      </w:r>
+      <w:proofErr w:type="spellEnd"/>
+      <w:r>
+        <w:t xml:space="preserve">(), “e” – функція задачі 9.1, «r» - </w:t>
+      </w:r>
+      <w:proofErr w:type="spellStart"/>
+      <w:r>
+        <w:t>фунцыя</w:t>
+      </w:r>
+      <w:proofErr w:type="spellEnd"/>
+      <w:r>
+        <w:t xml:space="preserve"> задачі 9.2, «t» - функція задачі 9.3; якщо користувач вводить інші символи, вони ігноруються, при чому видається звуковий сигнал про помилкове </w:t>
+      </w:r>
+      <w:proofErr w:type="spellStart"/>
+      <w:r>
+        <w:t>введеня</w:t>
+      </w:r>
+      <w:proofErr w:type="spellEnd"/>
+      <w:r>
+        <w:t>. Після цього, якщо користувач за запитом додатка вводить символ «y», «Y» або «н», відбувається вихід з програми, інакше – виконання програми повторюється..</w:t>
+      </w:r>
+      <w:r>
+        <w:t xml:space="preserve"> </w:t>
+      </w:r>
+    </w:p>
+    <w:p>
+      <w:pPr>
+        <w:spacing w:after="160" w:line="259" w:lineRule="auto"/>
+        <w:rPr>
+          <w:b/>
+          <w:bCs/>
+          <w:lang w:val="ru-RU"/>
+        </w:rPr>
+      </w:pPr>
+      <w:proofErr w:type="spellStart"/>
+      <w:r>
+        <w:rPr>
+          <w:b/>
+          <w:bCs/>
+          <w:lang w:val="ru-RU"/>
+        </w:rPr>
+        <w:t>Аналіз</w:t>
+      </w:r>
+      <w:proofErr w:type="spellEnd"/>
+      <w:r>
+        <w:rPr>
+          <w:b/>
+          <w:bCs/>
+          <w:lang w:val="ru-RU"/>
+        </w:rPr>
+        <w:t xml:space="preserve"> </w:t>
+      </w:r>
+      <w:proofErr w:type="spellStart"/>
+      <w:r>
+        <w:rPr>
+          <w:b/>
+          <w:bCs/>
+          <w:lang w:val="ru-RU"/>
+        </w:rPr>
+        <w:t>вимог</w:t>
+      </w:r>
+      <w:proofErr w:type="spellEnd"/>
+      <w:r>
+        <w:rPr>
+          <w:b/>
+          <w:bCs/>
+          <w:lang w:val="ru-RU"/>
+        </w:rPr>
+        <w:t xml:space="preserve"> до ПЗ:</w:t>
+      </w:r>
+    </w:p>
+    <w:p>
+      <w:pPr>
+        <w:spacing w:after="160" w:line="259" w:lineRule="auto"/>
+        <w:rPr>
+          <w:b/>
+          <w:bCs/>
+          <w:lang w:val="en-US"/>
+        </w:rPr>
+      </w:pPr>
+      <w:proofErr w:type="spellStart"/>
+      <w:r>
+        <w:rPr>
+          <w:b/>
+          <w:bCs/>
+          <w:lang w:val="ru-RU"/>
+        </w:rPr>
+        <w:t>Функціональні</w:t>
+      </w:r>
+      <w:proofErr w:type="spellEnd"/>
+      <w:r>
+        <w:rPr>
+          <w:b/>
+          <w:bCs/>
+          <w:lang w:val="ru-RU"/>
+        </w:rPr>
+        <w:t xml:space="preserve"> </w:t>
+      </w:r>
+      <w:proofErr w:type="spellStart"/>
+      <w:r>
+        <w:rPr>
+          <w:b/>
+          <w:bCs/>
+          <w:lang w:val="ru-RU"/>
+        </w:rPr>
+        <w:t>вимоги</w:t>
+      </w:r>
+      <w:proofErr w:type="spellEnd"/>
+      <w:r>
+        <w:rPr>
+          <w:b/>
+          <w:bCs/>
+          <w:lang w:val="ru-RU"/>
+        </w:rPr>
+        <w:t>:</w:t>
+      </w:r>
+    </w:p>
+    <w:p>
+      <w:pPr>
+        <w:pStyle w:val="a8"/>
+        <w:numPr>
+          <w:ilvl w:val="0"/>
+          <w:numId w:val="2"/>
+        </w:numPr>
+        <w:spacing w:after="160" w:line="259" w:lineRule="auto"/>
+        <w:rPr>
+          <w:lang w:val="ru-RU"/>
+        </w:rPr>
+      </w:pPr>
+      <w:proofErr w:type="spellStart"/>
+      <w:r>
+        <w:rPr>
+          <w:lang w:val="ru-RU"/>
+        </w:rPr>
+        <w:t>Користувач</w:t>
+      </w:r>
+      <w:proofErr w:type="spellEnd"/>
+      <w:r>
+        <w:rPr>
+          <w:lang w:val="ru-RU"/>
+        </w:rPr>
+        <w:t xml:space="preserve"> </w:t>
+      </w:r>
+      <w:proofErr w:type="spellStart"/>
+      <w:r>
+        <w:rPr>
+          <w:lang w:val="ru-RU"/>
+        </w:rPr>
+        <w:t>може</w:t>
+      </w:r>
+      <w:proofErr w:type="spellEnd"/>
+      <w:r>
+        <w:rPr>
+          <w:lang w:val="ru-RU"/>
+        </w:rPr>
+        <w:t xml:space="preserve"> </w:t>
+      </w:r>
+      <w:proofErr w:type="spellStart"/>
+      <w:r>
+        <w:rPr>
+          <w:lang w:val="ru-RU"/>
+        </w:rPr>
+        <w:t>вводити</w:t>
+      </w:r>
+      <w:proofErr w:type="spellEnd"/>
+      <w:r>
+        <w:rPr>
+          <w:lang w:val="ru-RU"/>
+        </w:rPr>
+        <w:t xml:space="preserve"> </w:t>
+      </w:r>
+      <w:proofErr w:type="spellStart"/>
+      <w:r>
+        <w:rPr>
+          <w:lang w:val="ru-RU"/>
+        </w:rPr>
+        <w:t>символи</w:t>
+      </w:r>
+      <w:proofErr w:type="spellEnd"/>
+      <w:r>
+        <w:rPr>
+          <w:lang w:val="ru-RU"/>
+        </w:rPr>
+        <w:t xml:space="preserve"> «</w:t>
+      </w:r>
+      <w:r>
+        <w:rPr>
+          <w:lang w:val="en-US"/>
+        </w:rPr>
+        <w:t>q</w:t>
+      </w:r>
+      <w:r>
+        <w:rPr>
+          <w:lang w:val="ru-RU"/>
+        </w:rPr>
+        <w:t>», «</w:t>
+      </w:r>
+      <w:r>
+        <w:rPr>
+          <w:lang w:val="en-US"/>
+        </w:rPr>
+        <w:t>e</w:t>
+      </w:r>
+      <w:r>
+        <w:rPr>
+          <w:lang w:val="ru-RU"/>
+        </w:rPr>
+        <w:t>», «</w:t>
+      </w:r>
+      <w:r>
+        <w:rPr>
+          <w:lang w:val="en-US"/>
+        </w:rPr>
+        <w:t>r</w:t>
+      </w:r>
+      <w:r>
+        <w:rPr>
+          <w:lang w:val="ru-RU"/>
+        </w:rPr>
+        <w:t>», «</w:t>
+      </w:r>
+      <w:r>
+        <w:rPr>
+          <w:lang w:val="en-US"/>
+        </w:rPr>
+        <w:t>t</w:t>
+      </w:r>
+      <w:r>
+        <w:rPr>
+          <w:lang w:val="ru-RU"/>
+        </w:rPr>
+        <w:t>».</w:t>
+      </w:r>
+    </w:p>
+    <w:p>
+      <w:pPr>
+        <w:pStyle w:val="a8"/>
+        <w:numPr>
+          <w:ilvl w:val="0"/>
+          <w:numId w:val="2"/>
+        </w:numPr>
+        <w:spacing w:after="160" w:line="259" w:lineRule="auto"/>
+        <w:rPr>
+          <w:lang w:val="ru-RU"/>
+        </w:rPr>
+      </w:pPr>
+      <w:r>
+        <w:rPr>
+          <w:lang w:val="ru-RU"/>
+        </w:rPr>
+        <w:t xml:space="preserve">При </w:t>
+      </w:r>
+      <w:proofErr w:type="spellStart"/>
+      <w:r>
+        <w:rPr>
+          <w:lang w:val="ru-RU"/>
+        </w:rPr>
+        <w:t>введенні</w:t>
+      </w:r>
+      <w:proofErr w:type="spellEnd"/>
+      <w:r>
+        <w:rPr>
+          <w:lang w:val="ru-RU"/>
+        </w:rPr>
+        <w:t xml:space="preserve"> символу «</w:t>
+      </w:r>
+      <w:r>
+        <w:rPr>
+          <w:lang w:val="en-US"/>
+        </w:rPr>
+        <w:t>q</w:t>
+      </w:r>
+      <w:r>
+        <w:rPr>
+          <w:lang w:val="ru-RU"/>
+        </w:rPr>
+        <w:t xml:space="preserve">» </w:t>
+      </w:r>
+      <w:proofErr w:type="spellStart"/>
+      <w:r>
+        <w:rPr>
+          <w:lang w:val="ru-RU"/>
+        </w:rPr>
+        <w:t>викликається</w:t>
+      </w:r>
+      <w:proofErr w:type="spellEnd"/>
+      <w:r>
+        <w:rPr>
+          <w:lang w:val="ru-RU"/>
+        </w:rPr>
+        <w:t xml:space="preserve"> </w:t>
+      </w:r>
+      <w:proofErr w:type="spellStart"/>
+      <w:r>
+        <w:rPr>
+          <w:lang w:val="ru-RU"/>
+        </w:rPr>
+        <w:t>функція</w:t>
+      </w:r>
+      <w:proofErr w:type="spellEnd"/>
+      <w:r>
+        <w:rPr>
+          <w:lang w:val="ru-RU"/>
+        </w:rPr>
+        <w:t xml:space="preserve"> </w:t>
+      </w:r>
+      <w:r>
+        <w:rPr>
+          <w:lang w:val="en-US"/>
+        </w:rPr>
+        <w:t>s</w:t>
+      </w:r>
+      <w:r>
+        <w:rPr>
+          <w:lang w:val="ru-RU"/>
+        </w:rPr>
+        <w:t>_</w:t>
+      </w:r>
+      <w:r>
+        <w:rPr>
+          <w:lang w:val="en-US"/>
+        </w:rPr>
+        <w:t>calculation</w:t>
+      </w:r>
+      <w:r>
+        <w:rPr>
+          <w:lang w:val="ru-RU"/>
+        </w:rPr>
+        <w:t>().</w:t>
+      </w:r>
+    </w:p>
+    <w:p>
+      <w:pPr>
+        <w:pStyle w:val="a8"/>
+        <w:numPr>
+          <w:ilvl w:val="0"/>
+          <w:numId w:val="2"/>
+        </w:numPr>
+        <w:spacing w:after="160" w:line="259" w:lineRule="auto"/>
+        <w:rPr>
+          <w:lang w:val="ru-RU"/>
+        </w:rPr>
+      </w:pPr>
+      <w:r>
+        <w:rPr>
+          <w:lang w:val="ru-RU"/>
+        </w:rPr>
+        <w:t xml:space="preserve">При </w:t>
+      </w:r>
+      <w:proofErr w:type="spellStart"/>
+      <w:r>
+        <w:rPr>
+          <w:lang w:val="ru-RU"/>
+        </w:rPr>
+        <w:t>введенні</w:t>
+      </w:r>
+      <w:proofErr w:type="spellEnd"/>
+      <w:r>
+        <w:rPr>
+          <w:lang w:val="ru-RU"/>
+        </w:rPr>
+        <w:t xml:space="preserve"> символу «</w:t>
+      </w:r>
+      <w:r>
+        <w:rPr>
+          <w:lang w:val="en-US"/>
+        </w:rPr>
+        <w:t>e</w:t>
+      </w:r>
+      <w:r>
+        <w:rPr>
+          <w:lang w:val="ru-RU"/>
+        </w:rPr>
+        <w:t xml:space="preserve">» </w:t>
+      </w:r>
+      <w:proofErr w:type="spellStart"/>
+      <w:r>
+        <w:rPr>
+          <w:lang w:val="ru-RU"/>
+        </w:rPr>
+        <w:t>викликається</w:t>
+      </w:r>
+      <w:proofErr w:type="spellEnd"/>
+      <w:r>
+        <w:rPr>
+          <w:lang w:val="ru-RU"/>
+        </w:rPr>
+        <w:t xml:space="preserve"> </w:t>
+      </w:r>
+      <w:proofErr w:type="spellStart"/>
+      <w:r>
+        <w:rPr>
+          <w:lang w:val="ru-RU"/>
+        </w:rPr>
+        <w:t>функція</w:t>
+      </w:r>
+      <w:proofErr w:type="spellEnd"/>
+      <w:r>
+        <w:rPr>
+          <w:lang w:val="ru-RU"/>
+        </w:rPr>
+        <w:t xml:space="preserve"> </w:t>
+      </w:r>
+      <w:proofErr w:type="spellStart"/>
+      <w:r>
+        <w:rPr>
+          <w:lang w:val="ru-RU"/>
+        </w:rPr>
+        <w:t>задачі</w:t>
+      </w:r>
+      <w:proofErr w:type="spellEnd"/>
+      <w:r>
+        <w:rPr>
+          <w:lang w:val="ru-RU"/>
+        </w:rPr>
+        <w:t xml:space="preserve"> 9.1.</w:t>
+      </w:r>
+    </w:p>
+    <w:p>
+      <w:pPr>
+        <w:pStyle w:val="a8"/>
+        <w:numPr>
+          <w:ilvl w:val="0"/>
+          <w:numId w:val="2"/>
+        </w:numPr>
+        <w:spacing w:after="160" w:line="259" w:lineRule="auto"/>
+        <w:rPr>
+          <w:lang w:val="ru-RU"/>
+        </w:rPr>
+      </w:pPr>
+      <w:r>
+        <w:rPr>
+          <w:lang w:val="ru-RU"/>
+        </w:rPr>
+        <w:t xml:space="preserve">При </w:t>
+      </w:r>
+      <w:proofErr w:type="spellStart"/>
+      <w:r>
+        <w:rPr>
+          <w:lang w:val="ru-RU"/>
+        </w:rPr>
+        <w:t>введенні</w:t>
+      </w:r>
+      <w:proofErr w:type="spellEnd"/>
+      <w:r>
+        <w:rPr>
+          <w:lang w:val="ru-RU"/>
+        </w:rPr>
+        <w:t xml:space="preserve"> символу «</w:t>
+      </w:r>
+      <w:r>
+        <w:rPr>
+          <w:lang w:val="en-US"/>
+        </w:rPr>
+        <w:t>r</w:t>
+      </w:r>
+      <w:r>
+        <w:rPr>
+          <w:lang w:val="ru-RU"/>
+        </w:rPr>
+        <w:t xml:space="preserve">» </w:t>
+      </w:r>
+      <w:proofErr w:type="spellStart"/>
+      <w:r>
+        <w:rPr>
+          <w:lang w:val="ru-RU"/>
+        </w:rPr>
+        <w:t>викликається</w:t>
+      </w:r>
+      <w:proofErr w:type="spellEnd"/>
+      <w:r>
+        <w:rPr>
+          <w:lang w:val="ru-RU"/>
+        </w:rPr>
+        <w:t xml:space="preserve"> </w:t>
+      </w:r>
+      <w:proofErr w:type="spellStart"/>
+      <w:r>
+        <w:rPr>
+          <w:lang w:val="ru-RU"/>
+        </w:rPr>
+        <w:t>функція</w:t>
+      </w:r>
+      <w:proofErr w:type="spellEnd"/>
+      <w:r>
+        <w:rPr>
+          <w:lang w:val="ru-RU"/>
+        </w:rPr>
+        <w:t xml:space="preserve"> </w:t>
+      </w:r>
+      <w:proofErr w:type="spellStart"/>
+      <w:r>
+        <w:rPr>
+          <w:lang w:val="ru-RU"/>
+        </w:rPr>
+        <w:t>задачі</w:t>
+      </w:r>
+      <w:proofErr w:type="spellEnd"/>
+      <w:r>
+        <w:rPr>
+          <w:lang w:val="ru-RU"/>
+        </w:rPr>
+        <w:t xml:space="preserve"> 9.2.</w:t>
+      </w:r>
+    </w:p>
+    <w:p>
+      <w:pPr>
+        <w:pStyle w:val="a8"/>
+        <w:numPr>
+          <w:ilvl w:val="0"/>
+          <w:numId w:val="2"/>
+        </w:numPr>
+        <w:spacing w:after="160" w:line="259" w:lineRule="auto"/>
+        <w:rPr>
+          <w:lang w:val="ru-RU"/>
+        </w:rPr>
+      </w:pPr>
+      <w:r>
+        <w:rPr>
+          <w:lang w:val="ru-RU"/>
+        </w:rPr>
+        <w:t xml:space="preserve">При </w:t>
+      </w:r>
+      <w:proofErr w:type="spellStart"/>
+      <w:r>
+        <w:rPr>
+          <w:lang w:val="ru-RU"/>
+        </w:rPr>
+        <w:t>введенні</w:t>
+      </w:r>
+      <w:proofErr w:type="spellEnd"/>
+      <w:r>
+        <w:rPr>
+          <w:lang w:val="ru-RU"/>
+        </w:rPr>
+        <w:t xml:space="preserve"> символу «</w:t>
+      </w:r>
+      <w:r>
+        <w:rPr>
+          <w:lang w:val="en-US"/>
+        </w:rPr>
+        <w:t>t</w:t>
+      </w:r>
+      <w:r>
+        <w:rPr>
+          <w:lang w:val="ru-RU"/>
+        </w:rPr>
+        <w:t xml:space="preserve">» </w:t>
+      </w:r>
+      <w:proofErr w:type="spellStart"/>
+      <w:r>
+        <w:rPr>
+          <w:lang w:val="ru-RU"/>
+        </w:rPr>
+        <w:t>викликається</w:t>
+      </w:r>
+      <w:proofErr w:type="spellEnd"/>
+      <w:r>
+        <w:rPr>
+          <w:lang w:val="ru-RU"/>
+        </w:rPr>
+        <w:t xml:space="preserve"> </w:t>
+      </w:r>
+      <w:proofErr w:type="spellStart"/>
+      <w:r>
+        <w:rPr>
+          <w:lang w:val="ru-RU"/>
+        </w:rPr>
+        <w:t>функція</w:t>
+      </w:r>
+      <w:proofErr w:type="spellEnd"/>
+      <w:r>
+        <w:rPr>
+          <w:lang w:val="ru-RU"/>
+        </w:rPr>
+        <w:t xml:space="preserve"> </w:t>
+      </w:r>
+      <w:proofErr w:type="spellStart"/>
+      <w:r>
+        <w:rPr>
+          <w:lang w:val="ru-RU"/>
+        </w:rPr>
+        <w:t>задачі</w:t>
+      </w:r>
+      <w:proofErr w:type="spellEnd"/>
+      <w:r>
+        <w:rPr>
+          <w:lang w:val="ru-RU"/>
+        </w:rPr>
+        <w:t xml:space="preserve"> 9.3.</w:t>
+      </w:r>
+    </w:p>
+    <w:p>
+      <w:pPr>
+        <w:pStyle w:val="a8"/>
+        <w:numPr>
+          <w:ilvl w:val="0"/>
+          <w:numId w:val="2"/>
+        </w:numPr>
+        <w:spacing w:after="160" w:line="259" w:lineRule="auto"/>
+        <w:rPr>
+          <w:lang w:val="ru-RU"/>
+        </w:rPr>
+      </w:pPr>
+      <w:r>
+        <w:rPr>
+          <w:lang w:val="ru-RU"/>
+        </w:rPr>
+        <w:t xml:space="preserve">В </w:t>
+      </w:r>
+      <w:proofErr w:type="spellStart"/>
+      <w:r>
+        <w:rPr>
+          <w:lang w:val="ru-RU"/>
+        </w:rPr>
+        <w:t>іншому</w:t>
+      </w:r>
+      <w:proofErr w:type="spellEnd"/>
+      <w:r>
+        <w:rPr>
+          <w:lang w:val="ru-RU"/>
+        </w:rPr>
+        <w:t xml:space="preserve"> </w:t>
+      </w:r>
+      <w:proofErr w:type="spellStart"/>
+      <w:r>
+        <w:rPr>
+          <w:lang w:val="ru-RU"/>
+        </w:rPr>
+        <w:t>випадку</w:t>
+      </w:r>
+      <w:proofErr w:type="spellEnd"/>
+      <w:r>
+        <w:rPr>
+          <w:lang w:val="ru-RU"/>
+        </w:rPr>
+        <w:t xml:space="preserve"> </w:t>
+      </w:r>
+      <w:proofErr w:type="spellStart"/>
+      <w:r>
+        <w:rPr>
+          <w:lang w:val="ru-RU"/>
+        </w:rPr>
+        <w:t>символи</w:t>
+      </w:r>
+      <w:proofErr w:type="spellEnd"/>
+      <w:r>
+        <w:rPr>
+          <w:lang w:val="ru-RU"/>
+        </w:rPr>
+        <w:t xml:space="preserve"> </w:t>
+      </w:r>
+      <w:proofErr w:type="spellStart"/>
+      <w:r>
+        <w:rPr>
+          <w:lang w:val="ru-RU"/>
+        </w:rPr>
+        <w:t>ігноруються</w:t>
+      </w:r>
+      <w:proofErr w:type="spellEnd"/>
+      <w:r>
+        <w:rPr>
+          <w:lang w:val="ru-RU"/>
+        </w:rPr>
+        <w:t xml:space="preserve">, а </w:t>
+      </w:r>
+      <w:proofErr w:type="spellStart"/>
+      <w:r>
+        <w:rPr>
+          <w:lang w:val="ru-RU"/>
+        </w:rPr>
+        <w:t>користувач</w:t>
+      </w:r>
+      <w:proofErr w:type="spellEnd"/>
+      <w:r>
+        <w:rPr>
+          <w:lang w:val="ru-RU"/>
+        </w:rPr>
+        <w:t xml:space="preserve"> </w:t>
+      </w:r>
+      <w:proofErr w:type="spellStart"/>
+      <w:r>
+        <w:rPr>
+          <w:lang w:val="ru-RU"/>
+        </w:rPr>
+        <w:t>отримує</w:t>
+      </w:r>
+      <w:proofErr w:type="spellEnd"/>
+      <w:r>
+        <w:rPr>
+          <w:lang w:val="ru-RU"/>
+        </w:rPr>
+        <w:t xml:space="preserve"> </w:t>
+      </w:r>
+      <w:proofErr w:type="spellStart"/>
+      <w:r>
+        <w:rPr>
+          <w:lang w:val="ru-RU"/>
+        </w:rPr>
+        <w:t>звуковий</w:t>
+      </w:r>
+      <w:proofErr w:type="spellEnd"/>
+      <w:r>
+        <w:rPr>
+          <w:lang w:val="ru-RU"/>
+        </w:rPr>
+        <w:t xml:space="preserve"> сигнал.</w:t>
+      </w:r>
+    </w:p>
+    <w:p>
+      <w:pPr>
+        <w:pStyle w:val="a8"/>
+        <w:numPr>
+          <w:ilvl w:val="0"/>
+          <w:numId w:val="2"/>
+        </w:numPr>
+        <w:spacing w:after="160" w:line="259" w:lineRule="auto"/>
+        <w:rPr>
+          <w:lang w:val="ru-RU"/>
+        </w:rPr>
+      </w:pPr>
+      <w:proofErr w:type="spellStart"/>
+      <w:r>
+        <w:rPr>
+          <w:lang w:val="ru-RU"/>
+        </w:rPr>
+        <w:t>Після</w:t>
+      </w:r>
+      <w:proofErr w:type="spellEnd"/>
+      <w:r>
+        <w:rPr>
+          <w:lang w:val="ru-RU"/>
+        </w:rPr>
+        <w:t xml:space="preserve"> </w:t>
+      </w:r>
+      <w:proofErr w:type="spellStart"/>
+      <w:r>
+        <w:rPr>
+          <w:lang w:val="ru-RU"/>
+        </w:rPr>
+        <w:t>обробки</w:t>
+      </w:r>
+      <w:proofErr w:type="spellEnd"/>
+      <w:r>
+        <w:rPr>
+          <w:lang w:val="ru-RU"/>
+        </w:rPr>
+        <w:t xml:space="preserve"> </w:t>
+      </w:r>
+      <w:proofErr w:type="spellStart"/>
+      <w:r>
+        <w:rPr>
+          <w:lang w:val="ru-RU"/>
+        </w:rPr>
+        <w:t>введеного</w:t>
+      </w:r>
+      <w:proofErr w:type="spellEnd"/>
+      <w:r>
+        <w:rPr>
+          <w:lang w:val="ru-RU"/>
+        </w:rPr>
+        <w:t xml:space="preserve"> символу, </w:t>
+      </w:r>
+      <w:proofErr w:type="spellStart"/>
+      <w:r>
+        <w:rPr>
+          <w:lang w:val="ru-RU"/>
+        </w:rPr>
+        <w:t>користувач</w:t>
+      </w:r>
+      <w:proofErr w:type="spellEnd"/>
+      <w:r>
+        <w:rPr>
+          <w:lang w:val="ru-RU"/>
+        </w:rPr>
+        <w:t xml:space="preserve"> </w:t>
+      </w:r>
+      <w:proofErr w:type="spellStart"/>
+      <w:r>
+        <w:rPr>
+          <w:lang w:val="ru-RU"/>
+        </w:rPr>
+        <w:t>має</w:t>
+      </w:r>
+      <w:proofErr w:type="spellEnd"/>
+      <w:r>
+        <w:rPr>
+          <w:lang w:val="ru-RU"/>
+        </w:rPr>
+        <w:t xml:space="preserve"> </w:t>
+      </w:r>
+      <w:proofErr w:type="spellStart"/>
+      <w:r>
+        <w:rPr>
+          <w:lang w:val="ru-RU"/>
+        </w:rPr>
+        <w:t>можливість</w:t>
+      </w:r>
+      <w:proofErr w:type="spellEnd"/>
+      <w:r>
+        <w:rPr>
+          <w:lang w:val="ru-RU"/>
+        </w:rPr>
+        <w:t xml:space="preserve"> </w:t>
+      </w:r>
+      <w:proofErr w:type="spellStart"/>
+      <w:r>
+        <w:rPr>
+          <w:lang w:val="ru-RU"/>
+        </w:rPr>
+        <w:t>вийти</w:t>
+      </w:r>
+      <w:proofErr w:type="spellEnd"/>
+      <w:r>
+        <w:rPr>
+          <w:lang w:val="ru-RU"/>
+        </w:rPr>
+        <w:t xml:space="preserve"> з </w:t>
+      </w:r>
+      <w:proofErr w:type="spellStart"/>
+      <w:r>
+        <w:rPr>
+          <w:lang w:val="ru-RU"/>
+        </w:rPr>
+        <w:t>програми</w:t>
+      </w:r>
+      <w:proofErr w:type="spellEnd"/>
+      <w:r>
+        <w:rPr>
+          <w:lang w:val="ru-RU"/>
+        </w:rPr>
+        <w:t xml:space="preserve">, </w:t>
+      </w:r>
+      <w:proofErr w:type="spellStart"/>
+      <w:r>
+        <w:rPr>
+          <w:lang w:val="ru-RU"/>
+        </w:rPr>
+        <w:t>введіть</w:t>
+      </w:r>
+      <w:proofErr w:type="spellEnd"/>
+      <w:r>
+        <w:rPr>
+          <w:lang w:val="ru-RU"/>
+        </w:rPr>
+        <w:t xml:space="preserve"> </w:t>
+      </w:r>
+      <w:proofErr w:type="spellStart"/>
+      <w:r>
+        <w:rPr>
+          <w:lang w:val="ru-RU"/>
+        </w:rPr>
+        <w:t>символи</w:t>
+      </w:r>
+      <w:proofErr w:type="spellEnd"/>
+      <w:r>
+        <w:rPr>
+          <w:lang w:val="ru-RU"/>
+        </w:rPr>
+        <w:t xml:space="preserve"> «</w:t>
+      </w:r>
+      <w:r>
+        <w:rPr>
+          <w:lang w:val="en-US"/>
+        </w:rPr>
+        <w:t>y</w:t>
+      </w:r>
+      <w:r>
+        <w:rPr>
+          <w:lang w:val="ru-RU"/>
+        </w:rPr>
+        <w:t>», «</w:t>
+      </w:r>
+      <w:r>
+        <w:rPr>
+          <w:lang w:val="en-US"/>
+        </w:rPr>
+        <w:t>Y</w:t>
+      </w:r>
+      <w:r>
+        <w:rPr>
+          <w:lang w:val="ru-RU"/>
+        </w:rPr>
+        <w:t xml:space="preserve">» </w:t>
+      </w:r>
+      <w:proofErr w:type="spellStart"/>
+      <w:r>
+        <w:rPr>
+          <w:lang w:val="ru-RU"/>
+        </w:rPr>
+        <w:t>або</w:t>
+      </w:r>
+      <w:proofErr w:type="spellEnd"/>
+      <w:r>
+        <w:rPr>
+          <w:lang w:val="ru-RU"/>
+        </w:rPr>
+        <w:t xml:space="preserve"> «н».</w:t>
       </w:r>
     </w:p>
     <w:p>
       <w:pPr>
         <w:spacing w:after="160" w:line="300" w:lineRule="auto"/>
-      </w:pPr>
-      <w:r>
-        <w:t xml:space="preserve">Вхід: </w:t>
-      </w:r>
-      <w:r>
-        <w:rPr>
-          <w:lang w:val="en-US"/>
-        </w:rPr>
-        <w:t>n</w:t>
-      </w:r>
-      <w:r>
-        <w:t xml:space="preserve"> чисел</w:t>
-      </w:r>
-      <w:r>
-        <w:t>.</w:t>
-      </w:r>
-    </w:p>
-    <w:p>
-      <w:pPr>
-        <w:spacing w:after="160" w:line="300" w:lineRule="auto"/>
-      </w:pPr>
-      <w:r>
-        <w:t xml:space="preserve">Вихід: </w:t>
-      </w:r>
-      <w:r>
-        <w:t>кількість введених від</w:t>
-      </w:r>
-      <w:r>
-        <w:rPr>
-          <w:lang w:val="ru-RU"/>
-        </w:rPr>
-        <w:t>’</w:t>
-      </w:r>
-      <w:r>
-        <w:t>ємних чисел, рівних нулю, а також у діапазоні від 5 до 1024</w:t>
-      </w:r>
-      <w:r>
-        <w:t>.</w:t>
-      </w:r>
-    </w:p>
-    <w:p>
-      <w:pPr>
-        <w:spacing w:after="160" w:line="259" w:lineRule="auto"/>
-        <w:rPr>
-          <w:b/>
-          <w:bCs/>
-        </w:rPr>
-      </w:pPr>
-      <w:r>
-        <w:rPr>
-          <w:b/>
-          <w:bCs/>
-        </w:rPr>
-        <w:t xml:space="preserve">-- </w:t>
-      </w:r>
-      <w:r>
-        <w:rPr>
-          <w:b/>
-          <w:bCs/>
-        </w:rPr>
-        <w:t>Задача 9.</w:t>
-      </w:r>
-      <w:r>
-        <w:rPr>
-          <w:b/>
-          <w:bCs/>
-        </w:rPr>
-        <w:t>3</w:t>
-      </w:r>
-      <w:r>
-        <w:rPr>
-          <w:b/>
-          <w:bCs/>
-        </w:rPr>
-        <w:t xml:space="preserve"> – </w:t>
-      </w:r>
-    </w:p>
-    <w:p>
-      <w:pPr>
-        <w:spacing w:after="160" w:line="300" w:lineRule="auto"/>
-      </w:pPr>
-      <w:r>
-        <w:t xml:space="preserve">Вхід: </w:t>
-      </w:r>
-      <w:r>
-        <w:t xml:space="preserve">натуральне число </w:t>
-      </w:r>
-      <w:r>
-        <w:rPr>
-          <w:lang w:val="en-US"/>
-        </w:rPr>
-        <w:t>N</w:t>
-      </w:r>
-      <w:r>
-        <w:rPr>
-          <w:lang w:val="ru-RU"/>
-        </w:rPr>
-        <w:t xml:space="preserve"> </w:t>
-      </w:r>
-      <w:r>
-        <w:t>від 0 до 70700</w:t>
-      </w:r>
-      <w:r>
-        <w:t>.</w:t>
-      </w:r>
-    </w:p>
-    <w:p>
-      <w:pPr>
-        <w:spacing w:after="160" w:line="300" w:lineRule="auto"/>
-      </w:pPr>
-      <w:r>
-        <w:t>Вихід</w:t>
-      </w:r>
-      <w:r>
-        <w:t xml:space="preserve">: </w:t>
-      </w:r>
-      <w:r>
-        <w:t xml:space="preserve">якщо </w:t>
-      </w:r>
-      <w:r>
-        <w:t xml:space="preserve"> біт </w:t>
-      </w:r>
-      <w:r>
-        <w:rPr>
-          <w:lang w:val="en-US"/>
-        </w:rPr>
-        <w:t>D</w:t>
-      </w:r>
-      <w:r>
-        <w:t xml:space="preserve">1 числа </w:t>
-      </w:r>
-      <w:r>
-        <w:rPr>
-          <w:lang w:val="en-US"/>
-        </w:rPr>
-        <w:t>N</w:t>
-      </w:r>
-      <w:r>
-        <w:t xml:space="preserve"> </w:t>
-      </w:r>
-      <w:r>
-        <w:t>рівних 1, кількість двійкових нулів у ньому, інакше - кількість двійкових одиниць.</w:t>
-      </w:r>
+        <w:rPr>
+          <w:lang w:val="ru-RU"/>
+        </w:rPr>
+      </w:pPr>
     </w:p>
     <w:p>
       <w:pPr>
@@ -744,6 +1662,119 @@
 <file path=word/numbering.xml><?xml version="1.0" encoding="utf-8"?>
 <w:numbering xmlns:wpc="http://schemas.microsoft.com/office/word/2010/wordprocessingCanvas" xmlns:cx="http://schemas.microsoft.com/office/drawing/2014/chartex" xmlns:cx1="http://schemas.microsoft.com/office/drawing/2015/9/8/chartex" xmlns:cx2="http://schemas.microsoft.com/office/drawing/2015/10/21/chartex" xmlns:cx3="http://schemas.microsoft.com/office/drawing/2016/5/9/chartex" xmlns:cx4="http://schemas.microsoft.com/office/drawing/2016/5/10/chartex" xmlns:cx5="http://schemas.microsoft.com/office/drawing/2016/5/11/chartex" xmlns:cx6="http://schemas.microsoft.com/office/drawing/2016/5/12/chartex" xmlns:cx7="http://schemas.microsoft.com/office/drawing/2016/5/13/chartex" xmlns:cx8="http://schemas.microsoft.com/office/drawing/2016/5/14/chartex" xmlns:mc="http://schemas.openxmlformats.org/markup-compatibility/2006" xmlns:aink="http://schemas.microsoft.com/office/drawing/2016/ink" xmlns:am3d="http://schemas.microsoft.com/office/drawing/2017/model3d" xmlns:o="urn:schemas-microsoft-com:office:office" xmlns:oel="http://schemas.microsoft.com/office/2019/extlst" xmlns:r="http://schemas.openxmlformats.org/officeDocument/2006/relationships" xmlns:m="http://schemas.openxmlformats.org/officeDocument/2006/math" xmlns:v="urn:schemas-microsoft-com:vml" xmlns:wp14="http://schemas.microsoft.com/office/word/2010/wordprocessingDrawing" xmlns:wp="http://schemas.openxmlformats.org/drawingml/2006/wordprocessingDrawing" xmlns:w10="urn:schemas-microsoft-com:office:word" xmlns:w="http://schemas.openxmlformats.org/wordprocessingml/2006/main" xmlns:w14="http://schemas.microsoft.com/office/word/2010/wordml" xmlns:w15="http://schemas.microsoft.com/office/word/2012/wordml" xmlns:w16cex="http://schemas.microsoft.com/office/word/2018/wordml/cex" xmlns:w16cid="http://schemas.microsoft.com/office/word/2016/wordml/cid" xmlns:w16="http://schemas.microsoft.com/office/word/2018/wordml" xmlns:w16sdtdh="http://schemas.microsoft.com/office/word/2020/wordml/sdtdatahash" xmlns:w16se="http://schemas.microsoft.com/office/word/2015/wordml/symex" xmlns:wpg="http://schemas.microsoft.com/office/word/2010/wordprocessingGroup" xmlns:wpi="http://schemas.microsoft.com/office/word/2010/wordprocessingInk" xmlns:wne="http://schemas.microsoft.com/office/word/2006/wordml" xmlns:wps="http://schemas.microsoft.com/office/word/2010/wordprocessingShape" mc:Ignorable="w14 w15 w16se w16cid w16 w16cex w16sdtdh wp14">
   <w:abstractNum w:abstractNumId="0" w15:restartNumberingAfterBreak="0">
+    <w:nsid w:val="44010FD6"/>
+    <w:multiLevelType w:val="hybridMultilevel"/>
+    <w:tmpl w:val="80802948"/>
+    <w:lvl w:ilvl="0" w:tplc="04190001">
+      <w:start w:val="1"/>
+      <w:numFmt w:val="bullet"/>
+      <w:lvlText w:val=""/>
+      <w:lvlJc w:val="left"/>
+      <w:pPr>
+        <w:ind w:left="720" w:hanging="360"/>
+      </w:pPr>
+      <w:rPr>
+        <w:rFonts w:ascii="Symbol" w:hAnsi="Symbol" w:hint="default"/>
+      </w:rPr>
+    </w:lvl>
+    <w:lvl w:ilvl="1" w:tplc="04190003" w:tentative="1">
+      <w:start w:val="1"/>
+      <w:numFmt w:val="bullet"/>
+      <w:lvlText w:val="o"/>
+      <w:lvlJc w:val="left"/>
+      <w:pPr>
+        <w:ind w:left="1440" w:hanging="360"/>
+      </w:pPr>
+      <w:rPr>
+        <w:rFonts w:ascii="Courier New" w:hAnsi="Courier New" w:cs="Courier New" w:hint="default"/>
+      </w:rPr>
+    </w:lvl>
+    <w:lvl w:ilvl="2" w:tplc="04190005" w:tentative="1">
+      <w:start w:val="1"/>
+      <w:numFmt w:val="bullet"/>
+      <w:lvlText w:val=""/>
+      <w:lvlJc w:val="left"/>
+      <w:pPr>
+        <w:ind w:left="2160" w:hanging="360"/>
+      </w:pPr>
+      <w:rPr>
+        <w:rFonts w:ascii="Wingdings" w:hAnsi="Wingdings" w:hint="default"/>
+      </w:rPr>
+    </w:lvl>
+    <w:lvl w:ilvl="3" w:tplc="04190001" w:tentative="1">
+      <w:start w:val="1"/>
+      <w:numFmt w:val="bullet"/>
+      <w:lvlText w:val=""/>
+      <w:lvlJc w:val="left"/>
+      <w:pPr>
+        <w:ind w:left="2880" w:hanging="360"/>
+      </w:pPr>
+      <w:rPr>
+        <w:rFonts w:ascii="Symbol" w:hAnsi="Symbol" w:hint="default"/>
+      </w:rPr>
+    </w:lvl>
+    <w:lvl w:ilvl="4" w:tplc="04190003" w:tentative="1">
+      <w:start w:val="1"/>
+      <w:numFmt w:val="bullet"/>
+      <w:lvlText w:val="o"/>
+      <w:lvlJc w:val="left"/>
+      <w:pPr>
+        <w:ind w:left="3600" w:hanging="360"/>
+      </w:pPr>
+      <w:rPr>
+        <w:rFonts w:ascii="Courier New" w:hAnsi="Courier New" w:cs="Courier New" w:hint="default"/>
+      </w:rPr>
+    </w:lvl>
+    <w:lvl w:ilvl="5" w:tplc="04190005" w:tentative="1">
+      <w:start w:val="1"/>
+      <w:numFmt w:val="bullet"/>
+      <w:lvlText w:val=""/>
+      <w:lvlJc w:val="left"/>
+      <w:pPr>
+        <w:ind w:left="4320" w:hanging="360"/>
+      </w:pPr>
+      <w:rPr>
+        <w:rFonts w:ascii="Wingdings" w:hAnsi="Wingdings" w:hint="default"/>
+      </w:rPr>
+    </w:lvl>
+    <w:lvl w:ilvl="6" w:tplc="04190001" w:tentative="1">
+      <w:start w:val="1"/>
+      <w:numFmt w:val="bullet"/>
+      <w:lvlText w:val=""/>
+      <w:lvlJc w:val="left"/>
+      <w:pPr>
+        <w:ind w:left="5040" w:hanging="360"/>
+      </w:pPr>
+      <w:rPr>
+        <w:rFonts w:ascii="Symbol" w:hAnsi="Symbol" w:hint="default"/>
+      </w:rPr>
+    </w:lvl>
+    <w:lvl w:ilvl="7" w:tplc="04190003" w:tentative="1">
+      <w:start w:val="1"/>
+      <w:numFmt w:val="bullet"/>
+      <w:lvlText w:val="o"/>
+      <w:lvlJc w:val="left"/>
+      <w:pPr>
+        <w:ind w:left="5760" w:hanging="360"/>
+      </w:pPr>
+      <w:rPr>
+        <w:rFonts w:ascii="Courier New" w:hAnsi="Courier New" w:cs="Courier New" w:hint="default"/>
+      </w:rPr>
+    </w:lvl>
+    <w:lvl w:ilvl="8" w:tplc="04190005" w:tentative="1">
+      <w:start w:val="1"/>
+      <w:numFmt w:val="bullet"/>
+      <w:lvlText w:val=""/>
+      <w:lvlJc w:val="left"/>
+      <w:pPr>
+        <w:ind w:left="6480" w:hanging="360"/>
+      </w:pPr>
+      <w:rPr>
+        <w:rFonts w:ascii="Wingdings" w:hAnsi="Wingdings" w:hint="default"/>
+      </w:rPr>
+    </w:lvl>
+  </w:abstractNum>
+  <w:abstractNum w:abstractNumId="1" w15:restartNumberingAfterBreak="0">
     <w:nsid w:val="5C020EAD"/>
     <w:multiLevelType w:val="hybridMultilevel"/>
     <w:tmpl w:val="339C598A"/>
@@ -857,6 +1888,9 @@
     </w:lvl>
   </w:abstractNum>
   <w:num w:numId="1" w16cid:durableId="1678918575">
+    <w:abstractNumId w:val="1"/>
+  </w:num>
+  <w:num w:numId="2" w16cid:durableId="574097703">
     <w:abstractNumId w:val="0"/>
   </w:num>
 </w:numbering>
@@ -1262,7 +2296,7 @@
   <w:style w:type="paragraph" w:default="1" w:styleId="a">
     <w:name w:val="Normal"/>
     <w:qFormat/>
-    <w:rsid w:val="00BB793F"/>
+    <w:rsid w:val="0054492F"/>
     <w:pPr>
       <w:spacing w:after="0" w:line="240" w:lineRule="auto"/>
     </w:pPr>

</xml_diff>